<commit_message>
fixed: add choose number on created docx and docx file name
</commit_message>
<xml_diff>
--- a/assets/docx/template.docx
+++ b/assets/docx/template.docx
@@ -10,6 +10,7 @@
           <w:sz w:val="52"/>
         </w:rPr>
       </w:pPr>
+      <w:bookmarkStart w:id="0" w:name="_GoBack"/>
       <w:r>
         <w:rPr>
           <w:noProof/>
@@ -39,19 +40,7 @@
           </v:shape>
         </w:pict>
       </w:r>
-      <w:r>
-        <w:t xml:space="preserve"> </w:t>
-      </w:r>
-      <w:proofErr w:type="spellStart"/>
-      <w:r>
-        <w:rPr>
-          <w:b/>
-          <w:color w:val="FFFFFF" w:themeColor="background1"/>
-          <w:sz w:val="52"/>
-        </w:rPr>
-        <w:t>Value</w:t>
-      </w:r>
-      <w:proofErr w:type="spellEnd"/>
+      <w:bookmarkEnd w:id="0"/>
     </w:p>
     <w:p>
       <w:pPr>
@@ -105,15 +94,7 @@
               <w:color w:val="000000" w:themeColor="text1"/>
               <w:sz w:val="52"/>
             </w:rPr>
-            <w:t>N</w:t>
-          </w:r>
-          <w:r>
-            <w:rPr>
-              <w:b/>
-              <w:color w:val="000000" w:themeColor="text1"/>
-              <w:sz w:val="52"/>
-            </w:rPr>
-            <w:t>ame</w:t>
+            <w:t>nomeRifa</w:t>
           </w:r>
           <w:proofErr w:type="spellEnd"/>
         </w:sdtContent>
@@ -188,24 +169,16 @@
         </w:sdtPr>
         <w:sdtEndPr/>
         <w:sdtContent>
+          <w:proofErr w:type="spellStart"/>
           <w:r>
             <w:rPr>
               <w:b/>
               <w:color w:val="FFFFFF" w:themeColor="background1"/>
               <w:sz w:val="52"/>
             </w:rPr>
-            <w:t>1</w:t>
+            <w:t>nRifa</w:t>
           </w:r>
-          <w:bookmarkStart w:id="0" w:name="_GoBack"/>
-          <w:bookmarkEnd w:id="0"/>
-          <w:r>
-            <w:rPr>
-              <w:b/>
-              <w:color w:val="FFFFFF" w:themeColor="background1"/>
-              <w:sz w:val="52"/>
-            </w:rPr>
-            <w:t>4</w:t>
-          </w:r>
+          <w:proofErr w:type="spellEnd"/>
         </w:sdtContent>
       </w:sdt>
     </w:p>
@@ -730,6 +703,7 @@
     <w:rsidRoot w:val="00D5203A"/>
     <w:rsid w:val="0004128B"/>
     <w:rsid w:val="00145F24"/>
+    <w:rsid w:val="009F7710"/>
     <w:rsid w:val="00B608FA"/>
     <w:rsid w:val="00D5203A"/>
   </w:rsids>

</xml_diff>